<commit_message>
adding shin's keynote title
</commit_message>
<xml_diff>
--- a/2019/proceedings/front-matter/SBST2019_Message_from_the_Chairs.docx
+++ b/2019/proceedings/front-matter/SBST2019_Message_from_the_Chairs.docx
@@ -530,9 +530,9 @@
       <w:r>
         <w:rPr>
           <w:rFonts w:ascii="Times New Roman" w:eastAsia="Times New Roman" w:hAnsi="Times New Roman" w:cs="Times New Roman"/>
-          <w:sz w:val="22"/>
-          <w:szCs w:val="22"/>
-          <w:lang w:val="en-GB"/>
+          <w:i/>
+          <w:sz w:val="22"/>
+          <w:szCs w:val="22"/>
         </w:rPr>
         <w:t>Testing Cyber-Physical Systems via Evolutionary Algorithms and Machine Learning</w:t>
       </w:r>
@@ -565,11 +565,11 @@
       <w:r>
         <w:rPr>
           <w:rFonts w:ascii="Times New Roman" w:eastAsia="Times New Roman" w:hAnsi="Times New Roman" w:cs="Times New Roman"/>
-          <w:color w:val="FF0000"/>
-          <w:sz w:val="22"/>
-          <w:szCs w:val="22"/>
-        </w:rPr>
-        <w:t>XXXX</w:t>
+          <w:i/>
+          <w:sz w:val="22"/>
+          <w:szCs w:val="22"/>
+        </w:rPr>
+        <w:t>SBST in the age of AI Systems - Challenges Ahead</w:t>
       </w:r>
       <w:r>
         <w:rPr>
@@ -593,7 +593,43 @@
           <w:sz w:val="22"/>
           <w:szCs w:val="22"/>
         </w:rPr>
-        <w:t>The workshop will also host a tutor</w:t>
+        <w:t xml:space="preserve">The workshop will also host a tutorial by Nadia </w:t>
+      </w:r>
+      <w:proofErr w:type="spellStart"/>
+      <w:r>
+        <w:rPr>
+          <w:rFonts w:ascii="Times New Roman" w:eastAsia="Times New Roman" w:hAnsi="Times New Roman" w:cs="Times New Roman"/>
+          <w:sz w:val="22"/>
+          <w:szCs w:val="22"/>
+        </w:rPr>
+        <w:t>Alshahwan</w:t>
+      </w:r>
+      <w:proofErr w:type="spellEnd"/>
+      <w:r>
+        <w:rPr>
+          <w:rFonts w:ascii="Times New Roman" w:eastAsia="Times New Roman" w:hAnsi="Times New Roman" w:cs="Times New Roman"/>
+          <w:sz w:val="22"/>
+          <w:szCs w:val="22"/>
+        </w:rPr>
+        <w:t xml:space="preserve"> from Facebook </w:t>
+      </w:r>
+      <w:proofErr w:type="spellStart"/>
+      <w:r>
+        <w:rPr>
+          <w:rFonts w:ascii="Times New Roman" w:eastAsia="Times New Roman" w:hAnsi="Times New Roman" w:cs="Times New Roman"/>
+          <w:sz w:val="22"/>
+          <w:szCs w:val="22"/>
+        </w:rPr>
+        <w:t>Sapienz</w:t>
+      </w:r>
+      <w:proofErr w:type="spellEnd"/>
+      <w:r>
+        <w:rPr>
+          <w:rFonts w:ascii="Times New Roman" w:eastAsia="Times New Roman" w:hAnsi="Times New Roman" w:cs="Times New Roman"/>
+          <w:sz w:val="22"/>
+          <w:szCs w:val="22"/>
+        </w:rPr>
+        <w:t xml:space="preserve"> Team</w:t>
       </w:r>
       <w:bookmarkStart w:id="1" w:name="_GoBack"/>
       <w:bookmarkEnd w:id="1"/>
@@ -603,42 +639,7 @@
           <w:sz w:val="22"/>
           <w:szCs w:val="22"/>
         </w:rPr>
-        <w:t xml:space="preserve">ial by Nadia </w:t>
-      </w:r>
-      <w:proofErr w:type="spellStart"/>
-      <w:r>
-        <w:rPr>
-          <w:rFonts w:ascii="Times New Roman" w:eastAsia="Times New Roman" w:hAnsi="Times New Roman" w:cs="Times New Roman"/>
-          <w:sz w:val="22"/>
-          <w:szCs w:val="22"/>
-        </w:rPr>
-        <w:t>Alshahwan</w:t>
-      </w:r>
-      <w:proofErr w:type="spellEnd"/>
-      <w:r>
-        <w:rPr>
-          <w:rFonts w:ascii="Times New Roman" w:eastAsia="Times New Roman" w:hAnsi="Times New Roman" w:cs="Times New Roman"/>
-          <w:sz w:val="22"/>
-          <w:szCs w:val="22"/>
-        </w:rPr>
-        <w:t xml:space="preserve"> from Facebook on “</w:t>
-      </w:r>
-      <w:r>
-        <w:rPr>
-          <w:rFonts w:ascii="Times New Roman" w:eastAsia="Times New Roman" w:hAnsi="Times New Roman" w:cs="Times New Roman"/>
-          <w:color w:val="FF0000"/>
-          <w:sz w:val="22"/>
-          <w:szCs w:val="22"/>
-        </w:rPr>
-        <w:t>XXXX</w:t>
-      </w:r>
-      <w:r>
-        <w:rPr>
-          <w:rFonts w:ascii="Times New Roman" w:eastAsia="Times New Roman" w:hAnsi="Times New Roman" w:cs="Times New Roman"/>
-          <w:sz w:val="22"/>
-          <w:szCs w:val="22"/>
-        </w:rPr>
-        <w:t xml:space="preserve">”. </w:t>
+        <w:t xml:space="preserve">. </w:t>
       </w:r>
       <w:r>
         <w:rPr>
@@ -1842,7 +1843,7 @@
     <w:lsdException w:name="Table Web 2" w:semiHidden="1" w:unhideWhenUsed="1"/>
     <w:lsdException w:name="Table Web 3" w:semiHidden="1" w:unhideWhenUsed="1"/>
     <w:lsdException w:name="Balloon Text" w:semiHidden="1" w:unhideWhenUsed="1"/>
-    <w:lsdException w:name="Table Grid" w:semiHidden="1" w:uiPriority="59" w:unhideWhenUsed="1"/>
+    <w:lsdException w:name="Table Grid" w:uiPriority="59"/>
     <w:lsdException w:name="Table Theme" w:semiHidden="1" w:unhideWhenUsed="1"/>
     <w:lsdException w:name="Placeholder Text" w:semiHidden="1"/>
     <w:lsdException w:name="No Spacing" w:uiPriority="1" w:qFormat="1"/>
@@ -2172,6 +2173,7 @@
   <w:style w:type="character" w:default="1" w:styleId="DefaultParagraphFont">
     <w:name w:val="Default Paragraph Font"/>
     <w:uiPriority w:val="1"/>
+    <w:semiHidden/>
     <w:unhideWhenUsed/>
   </w:style>
   <w:style w:type="table" w:default="1" w:styleId="TableNormal">

</xml_diff>